<commit_message>
Update on all the reports format
</commit_message>
<xml_diff>
--- a/reports/D01/Group/DevelopmentConfigurationReport.docx
+++ b/reports/D01/Group/DevelopmentConfigurationReport.docx
@@ -34,8 +34,137 @@
         </w:rPr>
       </w:pPr>
     </w:p>
+    <w:p>
+      <w:pPr>
+        <w:jc w:val="center"/>
+        <w:rPr>
+          <w:sz w:val="40"/>
+          <w:szCs w:val="40"/>
+        </w:rPr>
+      </w:pPr>
+      <w:r>
+        <w:rPr>
+          <w:rFonts w:ascii="Arial Narrow" w:eastAsia="Arial Narrow" w:hAnsi="Arial Narrow" w:cs="Arial Narrow"/>
+          <w:noProof/>
+          <w:sz w:val="28"/>
+          <w:szCs w:val="28"/>
+        </w:rPr>
+        <w:drawing>
+          <wp:anchor distT="0" distB="0" distL="114300" distR="114300" simplePos="0" relativeHeight="251659264" behindDoc="1" locked="0" layoutInCell="1" allowOverlap="1" wp14:anchorId="6FFEFDBC" wp14:editId="1ED3CAAB">
+            <wp:simplePos x="0" y="0"/>
+            <wp:positionH relativeFrom="margin">
+              <wp:align>center</wp:align>
+            </wp:positionH>
+            <wp:positionV relativeFrom="paragraph">
+              <wp:posOffset>5715</wp:posOffset>
+            </wp:positionV>
+            <wp:extent cx="4582160" cy="1047750"/>
+            <wp:effectExtent l="0" t="0" r="8890" b="0"/>
+            <wp:wrapTight wrapText="bothSides">
+              <wp:wrapPolygon edited="0">
+                <wp:start x="0" y="0"/>
+                <wp:lineTo x="0" y="21207"/>
+                <wp:lineTo x="21552" y="21207"/>
+                <wp:lineTo x="21552" y="0"/>
+                <wp:lineTo x="0" y="0"/>
+              </wp:wrapPolygon>
+            </wp:wrapTight>
+            <wp:docPr id="1131227501" name="Imagen 19" descr="Texto, Carta"/>
+            <wp:cNvGraphicFramePr>
+              <a:graphicFrameLocks xmlns:a="http://schemas.openxmlformats.org/drawingml/2006/main" noChangeAspect="1"/>
+            </wp:cNvGraphicFramePr>
+            <a:graphic xmlns:a="http://schemas.openxmlformats.org/drawingml/2006/main">
+              <a:graphicData uri="http://schemas.openxmlformats.org/drawingml/2006/picture">
+                <pic:pic xmlns:pic="http://schemas.openxmlformats.org/drawingml/2006/picture">
+                  <pic:nvPicPr>
+                    <pic:cNvPr id="1131227501" name="Imagen 19" descr="Texto, Carta"/>
+                    <pic:cNvPicPr/>
+                  </pic:nvPicPr>
+                  <pic:blipFill>
+                    <a:blip r:embed="rId5">
+                      <a:extLst>
+                        <a:ext uri="{28A0092B-C50C-407E-A947-70E740481C1C}">
+                          <a14:useLocalDpi xmlns:a14="http://schemas.microsoft.com/office/drawing/2010/main" val="0"/>
+                        </a:ext>
+                      </a:extLst>
+                    </a:blip>
+                    <a:stretch>
+                      <a:fillRect/>
+                    </a:stretch>
+                  </pic:blipFill>
+                  <pic:spPr>
+                    <a:xfrm>
+                      <a:off x="0" y="0"/>
+                      <a:ext cx="4582160" cy="1047750"/>
+                    </a:xfrm>
+                    <a:prstGeom prst="rect">
+                      <a:avLst/>
+                    </a:prstGeom>
+                  </pic:spPr>
+                </pic:pic>
+              </a:graphicData>
+            </a:graphic>
+            <wp14:sizeRelH relativeFrom="margin">
+              <wp14:pctWidth>0</wp14:pctWidth>
+            </wp14:sizeRelH>
+            <wp14:sizeRelV relativeFrom="margin">
+              <wp14:pctHeight>0</wp14:pctHeight>
+            </wp14:sizeRelV>
+          </wp:anchor>
+        </w:drawing>
+      </w:r>
+    </w:p>
+    <w:p>
+      <w:pPr>
+        <w:jc w:val="center"/>
+        <w:rPr>
+          <w:sz w:val="40"/>
+          <w:szCs w:val="40"/>
+        </w:rPr>
+      </w:pPr>
+    </w:p>
+    <w:p>
+      <w:pPr>
+        <w:jc w:val="center"/>
+        <w:rPr>
+          <w:sz w:val="40"/>
+          <w:szCs w:val="40"/>
+        </w:rPr>
+      </w:pPr>
+    </w:p>
+    <w:p>
+      <w:pPr>
+        <w:spacing w:after="0" w:line="276" w:lineRule="auto"/>
+        <w:jc w:val="center"/>
+      </w:pPr>
+      <w:hyperlink r:id="rId6" w:history="1">
+        <w:r>
+          <w:rPr>
+            <w:rStyle w:val="Hyperlink"/>
+          </w:rPr>
+          <w:t>https://github.com/Javclamar/Acme-ANS-D01</w:t>
+        </w:r>
+      </w:hyperlink>
+    </w:p>
+    <w:p>
+      <w:pPr>
+        <w:jc w:val="center"/>
+        <w:rPr>
+          <w:sz w:val="40"/>
+          <w:szCs w:val="40"/>
+        </w:rPr>
+      </w:pPr>
+    </w:p>
     <w:sdt>
       <w:sdtPr>
+        <w:rPr>
+          <w:rFonts w:asciiTheme="minorHAnsi" w:eastAsiaTheme="minorHAnsi" w:hAnsiTheme="minorHAnsi" w:cstheme="minorBidi"/>
+          <w:color w:val="auto"/>
+          <w:kern w:val="2"/>
+          <w:sz w:val="24"/>
+          <w:szCs w:val="24"/>
+          <w14:ligatures w14:val="standardContextual"/>
+        </w:rPr>
         <w:id w:val="-1984144780"/>
         <w:docPartObj>
           <w:docPartGallery w:val="Table of Contents"/>
@@ -44,15 +173,9 @@
       </w:sdtPr>
       <w:sdtEndPr>
         <w:rPr>
-          <w:rFonts w:asciiTheme="minorHAnsi" w:eastAsiaTheme="minorHAnsi" w:hAnsiTheme="minorHAnsi" w:cstheme="minorBidi"/>
           <w:b/>
           <w:bCs/>
           <w:noProof/>
-          <w:color w:val="auto"/>
-          <w:kern w:val="2"/>
-          <w:sz w:val="24"/>
-          <w:szCs w:val="24"/>
-          <w14:ligatures w14:val="standardContextual"/>
         </w:rPr>
       </w:sdtEndPr>
       <w:sdtContent>
@@ -950,6 +1073,324 @@
         </w:p>
       </w:sdtContent>
     </w:sdt>
+    <w:tbl>
+      <w:tblPr>
+        <w:tblpPr w:leftFromText="141" w:rightFromText="141" w:vertAnchor="text" w:horzAnchor="margin" w:tblpXSpec="center" w:tblpY="670"/>
+        <w:tblW w:w="0" w:type="auto"/>
+        <w:tblLook w:val="04A0" w:firstRow="1" w:lastRow="0" w:firstColumn="1" w:lastColumn="0" w:noHBand="0" w:noVBand="1"/>
+      </w:tblPr>
+      <w:tblGrid>
+        <w:gridCol w:w="1546"/>
+        <w:gridCol w:w="1188"/>
+        <w:gridCol w:w="36"/>
+        <w:gridCol w:w="3989"/>
+      </w:tblGrid>
+      <w:tr>
+        <w:tc>
+          <w:tcPr>
+            <w:tcW w:w="0" w:type="auto"/>
+            <w:tcBorders>
+              <w:top w:val="single" w:sz="4" w:space="0" w:color="A5A5A5"/>
+              <w:left w:val="single" w:sz="4" w:space="0" w:color="A5A5A5"/>
+              <w:bottom w:val="single" w:sz="4" w:space="0" w:color="9CC3E5"/>
+              <w:right w:val="single" w:sz="4" w:space="0" w:color="BFBFBF"/>
+            </w:tcBorders>
+            <w:shd w:val="clear" w:color="auto" w:fill="D9D9D9"/>
+            <w:hideMark/>
+          </w:tcPr>
+          <w:p>
+            <w:pPr>
+              <w:spacing w:after="0" w:line="240" w:lineRule="auto"/>
+              <w:jc w:val="center"/>
+              <w:rPr>
+                <w:rFonts w:ascii="Georgia" w:eastAsia="Times New Roman" w:hAnsi="Georgia" w:cs="Georgia"/>
+                <w:color w:val="5D5A55"/>
+                <w:lang w:eastAsia="es-ES"/>
+              </w:rPr>
+            </w:pPr>
+            <w:r>
+              <w:rPr>
+                <w:rFonts w:ascii="Georgia" w:eastAsia="Times New Roman" w:hAnsi="Georgia" w:cs="Georgia"/>
+                <w:color w:val="5D5A55"/>
+                <w:lang w:eastAsia="es-ES"/>
+              </w:rPr>
+              <w:t>Date</w:t>
+            </w:r>
+          </w:p>
+        </w:tc>
+        <w:tc>
+          <w:tcPr>
+            <w:tcW w:w="0" w:type="auto"/>
+            <w:tcBorders>
+              <w:top w:val="single" w:sz="4" w:space="0" w:color="A5A5A5"/>
+              <w:left w:val="single" w:sz="4" w:space="0" w:color="BFBFBF"/>
+              <w:bottom w:val="single" w:sz="4" w:space="0" w:color="9CC3E5"/>
+              <w:right w:val="single" w:sz="4" w:space="0" w:color="BFBFBF"/>
+            </w:tcBorders>
+            <w:shd w:val="clear" w:color="auto" w:fill="D9D9D9"/>
+            <w:hideMark/>
+          </w:tcPr>
+          <w:p>
+            <w:pPr>
+              <w:spacing w:after="0" w:line="240" w:lineRule="auto"/>
+              <w:jc w:val="center"/>
+              <w:rPr>
+                <w:rFonts w:ascii="Georgia" w:eastAsia="Times New Roman" w:hAnsi="Georgia" w:cs="Georgia"/>
+                <w:color w:val="5D5A55"/>
+                <w:lang w:eastAsia="es-ES"/>
+              </w:rPr>
+            </w:pPr>
+            <w:r>
+              <w:rPr>
+                <w:rFonts w:ascii="Georgia" w:eastAsia="Times New Roman" w:hAnsi="Georgia" w:cs="Georgia"/>
+                <w:b/>
+                <w:bCs/>
+                <w:color w:val="5D5A55"/>
+                <w:lang w:eastAsia="es-ES"/>
+              </w:rPr>
+              <w:t>Version</w:t>
+            </w:r>
+          </w:p>
+        </w:tc>
+        <w:tc>
+          <w:tcPr>
+            <w:tcW w:w="0" w:type="auto"/>
+            <w:tcBorders>
+              <w:top w:val="single" w:sz="4" w:space="0" w:color="A5A5A5"/>
+              <w:left w:val="single" w:sz="4" w:space="0" w:color="BFBFBF"/>
+              <w:bottom w:val="single" w:sz="4" w:space="0" w:color="9CC3E5"/>
+              <w:right w:val="single" w:sz="4" w:space="0" w:color="BFBFBF"/>
+            </w:tcBorders>
+            <w:shd w:val="clear" w:color="auto" w:fill="D9D9D9"/>
+            <w:tcMar>
+              <w:top w:w="15" w:type="dxa"/>
+              <w:left w:w="15" w:type="dxa"/>
+              <w:bottom w:w="15" w:type="dxa"/>
+              <w:right w:w="15" w:type="dxa"/>
+            </w:tcMar>
+          </w:tcPr>
+          <w:p>
+            <w:pPr>
+              <w:spacing w:after="0" w:line="240" w:lineRule="auto"/>
+              <w:jc w:val="center"/>
+              <w:rPr>
+                <w:rFonts w:ascii="Georgia" w:eastAsia="Times New Roman" w:hAnsi="Georgia" w:cs="Georgia"/>
+                <w:b/>
+                <w:bCs/>
+                <w:color w:val="5D5A55"/>
+                <w:lang w:eastAsia="es-ES"/>
+              </w:rPr>
+            </w:pPr>
+          </w:p>
+        </w:tc>
+        <w:tc>
+          <w:tcPr>
+            <w:tcW w:w="0" w:type="auto"/>
+            <w:tcBorders>
+              <w:top w:val="single" w:sz="4" w:space="0" w:color="A5A5A5"/>
+              <w:left w:val="single" w:sz="4" w:space="0" w:color="BFBFBF"/>
+              <w:bottom w:val="single" w:sz="4" w:space="0" w:color="9CC3E5"/>
+              <w:right w:val="single" w:sz="4" w:space="0" w:color="A5A5A5"/>
+            </w:tcBorders>
+            <w:shd w:val="clear" w:color="auto" w:fill="D9D9D9"/>
+            <w:hideMark/>
+          </w:tcPr>
+          <w:p>
+            <w:pPr>
+              <w:spacing w:after="0" w:line="240" w:lineRule="auto"/>
+              <w:jc w:val="center"/>
+              <w:rPr>
+                <w:rFonts w:ascii="Georgia" w:eastAsia="Times New Roman" w:hAnsi="Georgia" w:cs="Georgia"/>
+                <w:color w:val="5D5A55"/>
+                <w:lang w:eastAsia="es-ES"/>
+              </w:rPr>
+            </w:pPr>
+            <w:r>
+              <w:rPr>
+                <w:rFonts w:ascii="Georgia" w:eastAsia="Times New Roman" w:hAnsi="Georgia" w:cs="Georgia"/>
+                <w:b/>
+                <w:bCs/>
+                <w:color w:val="5D5A55"/>
+                <w:lang w:eastAsia="es-ES"/>
+              </w:rPr>
+              <w:t>Description</w:t>
+            </w:r>
+          </w:p>
+        </w:tc>
+      </w:tr>
+      <w:tr>
+        <w:trPr>
+          <w:trHeight w:val="320"/>
+        </w:trPr>
+        <w:tc>
+          <w:tcPr>
+            <w:tcW w:w="0" w:type="auto"/>
+            <w:tcBorders>
+              <w:top w:val="single" w:sz="4" w:space="0" w:color="9CC3E5"/>
+              <w:left w:val="single" w:sz="4" w:space="0" w:color="A5A5A5"/>
+              <w:bottom w:val="single" w:sz="4" w:space="0" w:color="A5A5A5"/>
+              <w:right w:val="single" w:sz="4" w:space="0" w:color="BFBFBF"/>
+            </w:tcBorders>
+            <w:hideMark/>
+          </w:tcPr>
+          <w:p>
+            <w:pPr>
+              <w:spacing w:after="0" w:line="240" w:lineRule="auto"/>
+              <w:jc w:val="center"/>
+              <w:rPr>
+                <w:rFonts w:ascii="Georgia" w:eastAsia="Times New Roman" w:hAnsi="Georgia" w:cs="Georgia"/>
+                <w:color w:val="5D5A55"/>
+                <w:lang w:eastAsia="es-ES"/>
+              </w:rPr>
+            </w:pPr>
+            <w:r>
+              <w:rPr>
+                <w:rFonts w:ascii="Georgia" w:eastAsia="Times New Roman" w:hAnsi="Georgia" w:cs="Georgia"/>
+                <w:color w:val="5D5A55"/>
+                <w:lang w:eastAsia="es-ES"/>
+              </w:rPr>
+              <w:t>20/02/2025</w:t>
+            </w:r>
+          </w:p>
+        </w:tc>
+        <w:tc>
+          <w:tcPr>
+            <w:tcW w:w="0" w:type="auto"/>
+            <w:tcBorders>
+              <w:top w:val="single" w:sz="4" w:space="0" w:color="9CC3E5"/>
+              <w:left w:val="single" w:sz="4" w:space="0" w:color="BFBFBF"/>
+              <w:bottom w:val="single" w:sz="4" w:space="0" w:color="A5A5A5"/>
+              <w:right w:val="single" w:sz="4" w:space="0" w:color="BFBFBF"/>
+            </w:tcBorders>
+            <w:hideMark/>
+          </w:tcPr>
+          <w:p>
+            <w:pPr>
+              <w:spacing w:after="0" w:line="240" w:lineRule="auto"/>
+              <w:jc w:val="center"/>
+              <w:rPr>
+                <w:rFonts w:ascii="Georgia" w:eastAsia="Times New Roman" w:hAnsi="Georgia" w:cs="Georgia"/>
+                <w:color w:val="5D5A55"/>
+                <w:lang w:eastAsia="es-ES"/>
+              </w:rPr>
+            </w:pPr>
+            <w:r>
+              <w:rPr>
+                <w:rFonts w:ascii="Georgia" w:eastAsia="Times New Roman" w:hAnsi="Georgia" w:cs="Georgia"/>
+                <w:color w:val="5D5A55"/>
+                <w:lang w:eastAsia="es-ES"/>
+              </w:rPr>
+              <w:t>1.0</w:t>
+            </w:r>
+          </w:p>
+        </w:tc>
+        <w:tc>
+          <w:tcPr>
+            <w:tcW w:w="0" w:type="auto"/>
+            <w:tcBorders>
+              <w:top w:val="single" w:sz="4" w:space="0" w:color="9CC3E5"/>
+              <w:left w:val="single" w:sz="4" w:space="0" w:color="BFBFBF"/>
+              <w:bottom w:val="single" w:sz="4" w:space="0" w:color="A5A5A5"/>
+              <w:right w:val="single" w:sz="4" w:space="0" w:color="BFBFBF"/>
+            </w:tcBorders>
+            <w:tcMar>
+              <w:top w:w="15" w:type="dxa"/>
+              <w:left w:w="15" w:type="dxa"/>
+              <w:bottom w:w="15" w:type="dxa"/>
+              <w:right w:w="15" w:type="dxa"/>
+            </w:tcMar>
+          </w:tcPr>
+          <w:p>
+            <w:pPr>
+              <w:spacing w:before="60" w:after="0" w:line="240" w:lineRule="auto"/>
+              <w:jc w:val="center"/>
+              <w:rPr>
+                <w:rFonts w:ascii="Georgia" w:eastAsia="Times New Roman" w:hAnsi="Georgia" w:cs="Georgia"/>
+                <w:color w:val="5D5A55"/>
+                <w:lang w:eastAsia="es-ES"/>
+              </w:rPr>
+            </w:pPr>
+          </w:p>
+        </w:tc>
+        <w:tc>
+          <w:tcPr>
+            <w:tcW w:w="0" w:type="auto"/>
+            <w:tcBorders>
+              <w:top w:val="single" w:sz="4" w:space="0" w:color="9CC3E5"/>
+              <w:left w:val="single" w:sz="4" w:space="0" w:color="BFBFBF"/>
+              <w:bottom w:val="single" w:sz="4" w:space="0" w:color="A5A5A5"/>
+              <w:right w:val="single" w:sz="4" w:space="0" w:color="A5A5A5"/>
+            </w:tcBorders>
+            <w:hideMark/>
+          </w:tcPr>
+          <w:p>
+            <w:pPr>
+              <w:spacing w:before="60" w:after="0" w:line="240" w:lineRule="auto"/>
+              <w:jc w:val="center"/>
+              <w:rPr>
+                <w:rFonts w:ascii="Georgia" w:eastAsia="Times New Roman" w:hAnsi="Georgia" w:cs="Georgia"/>
+                <w:color w:val="5D5A55"/>
+                <w:lang w:eastAsia="es-ES"/>
+              </w:rPr>
+            </w:pPr>
+            <w:r>
+              <w:rPr>
+                <w:rFonts w:ascii="Georgia" w:eastAsia="Times New Roman" w:hAnsi="Georgia" w:cs="Georgia"/>
+                <w:color w:val="5D5A55"/>
+                <w:lang w:eastAsia="es-ES"/>
+              </w:rPr>
+              <w:t>Initial version of the analysis report</w:t>
+            </w:r>
+          </w:p>
+        </w:tc>
+      </w:tr>
+    </w:tbl>
+    <w:p>
+      <w:pPr>
+        <w:jc w:val="center"/>
+        <w:rPr>
+          <w:sz w:val="40"/>
+          <w:szCs w:val="40"/>
+        </w:rPr>
+      </w:pPr>
+    </w:p>
+    <w:p>
+      <w:pPr>
+        <w:jc w:val="center"/>
+        <w:rPr>
+          <w:sz w:val="40"/>
+          <w:szCs w:val="40"/>
+        </w:rPr>
+      </w:pPr>
+    </w:p>
+    <w:p>
+      <w:pPr>
+        <w:jc w:val="center"/>
+        <w:rPr>
+          <w:sz w:val="40"/>
+          <w:szCs w:val="40"/>
+        </w:rPr>
+      </w:pPr>
+    </w:p>
+    <w:p>
+      <w:pPr>
+        <w:rPr>
+          <w:rFonts w:asciiTheme="majorHAnsi" w:hAnsiTheme="majorHAnsi"/>
+          <w:noProof/>
+          <w:sz w:val="48"/>
+          <w:szCs w:val="48"/>
+        </w:rPr>
+      </w:pPr>
+      <w:r>
+        <w:rPr>
+          <w:rFonts w:asciiTheme="majorHAnsi" w:hAnsiTheme="majorHAnsi"/>
+          <w:noProof/>
+          <w:sz w:val="48"/>
+          <w:szCs w:val="48"/>
+        </w:rPr>
+        <w:t>Group C1.056</w:t>
+      </w:r>
+    </w:p>
     <w:p>
       <w:pPr>
         <w:jc w:val="center"/>

</xml_diff>